<commit_message>
add get shop category and dishes interface
</commit_message>
<xml_diff>
--- a/项目文档/后台接口定义文档/iOrder  接口定义文档.docx
+++ b/项目文档/后台接口定义文档/iOrder  接口定义文档.docx
@@ -5,9 +5,6 @@
     <w:p>
       <w:pPr>
         <w:pStyle w:val="a5"/>
-        <w:rPr>
-          <w:rFonts w:hint="eastAsia"/>
-        </w:rPr>
       </w:pPr>
       <w:proofErr w:type="spellStart"/>
       <w:r>
@@ -25,9 +22,6 @@
           <w:ilvl w:val="0"/>
           <w:numId w:val="5"/>
         </w:numPr>
-        <w:rPr>
-          <w:rFonts w:hint="eastAsia"/>
-        </w:rPr>
       </w:pPr>
       <w:r>
         <w:t>服务器根地址</w:t>
@@ -41,9 +35,6 @@
           <w:numId w:val="6"/>
         </w:numPr>
         <w:ind w:firstLineChars="0"/>
-        <w:rPr>
-          <w:rFonts w:hint="eastAsia"/>
-        </w:rPr>
       </w:pPr>
       <w:r>
         <w:t>图片服务器</w:t>
@@ -52,9 +43,6 @@
     <w:p>
       <w:pPr>
         <w:ind w:left="420"/>
-        <w:rPr>
-          <w:rFonts w:hint="eastAsia"/>
-        </w:rPr>
       </w:pPr>
       <w:r>
         <w:t>http://normcore</w:t>
@@ -71,9 +59,6 @@
           <w:numId w:val="6"/>
         </w:numPr>
         <w:ind w:firstLineChars="0"/>
-        <w:rPr>
-          <w:rFonts w:hint="eastAsia"/>
-        </w:rPr>
       </w:pPr>
       <w:r>
         <w:t>后台服务器</w:t>
@@ -82,19 +67,13 @@
     <w:p>
       <w:pPr>
         <w:ind w:left="420"/>
-        <w:rPr>
-          <w:rFonts w:hint="eastAsia"/>
-        </w:rPr>
-      </w:pPr>
-      <w:hyperlink r:id="rId6" w:history="1">
-        <w:r>
-          <w:rPr>
-            <w:rStyle w:val="a4"/>
-            <w:rFonts w:hint="eastAsia"/>
-          </w:rPr>
-          <w:t>http://normcore.net.cn/iorder/server/</w:t>
-        </w:r>
-      </w:hyperlink>
+      </w:pPr>
+      <w:r>
+        <w:rPr>
+          <w:rFonts w:hint="eastAsia"/>
+        </w:rPr>
+        <w:t>http://normcore.net.cn/iorder/server/</w:t>
+      </w:r>
     </w:p>
     <w:p>
       <w:pPr>
@@ -103,9 +82,6 @@
           <w:ilvl w:val="0"/>
           <w:numId w:val="5"/>
         </w:numPr>
-        <w:rPr>
-          <w:rFonts w:hint="eastAsia"/>
-        </w:rPr>
       </w:pPr>
       <w:proofErr w:type="spellStart"/>
       <w:r>
@@ -123,9 +99,6 @@
           <w:ilvl w:val="1"/>
           <w:numId w:val="5"/>
         </w:numPr>
-        <w:rPr>
-          <w:rFonts w:hint="eastAsia"/>
-        </w:rPr>
       </w:pPr>
       <w:r>
         <w:rPr>
@@ -372,11 +345,6 @@
       </w:tr>
     </w:tbl>
     <w:p>
-      <w:pPr>
-        <w:rPr>
-          <w:rFonts w:hint="eastAsia"/>
-        </w:rPr>
-      </w:pPr>
       <w:r>
         <w:rPr>
           <w:rFonts w:hint="eastAsia"/>
@@ -432,21 +400,10 @@
         <w:rPr>
           <w:rFonts w:hint="eastAsia"/>
         </w:rPr>
-        <w:t>=[startId]&amp;amount=[amount]&amp;userLng=[userLng]</w:t>
-      </w:r>
-      <w:r>
-        <w:rPr>
-          <w:rFonts w:hint="eastAsia"/>
-        </w:rPr>
-        <w:t>&amp;userLat=[userLat]</w:t>
-      </w:r>
-    </w:p>
-    <w:p>
-      <w:pPr>
-        <w:rPr>
-          <w:rFonts w:hint="eastAsia"/>
-        </w:rPr>
-      </w:pPr>
+        <w:t>=[startId]&amp;amount=[amount]&amp;userLng=[userLng]&amp;userLat=[userLat]</w:t>
+      </w:r>
+    </w:p>
+    <w:p>
       <w:r>
         <w:rPr>
           <w:rFonts w:hint="eastAsia"/>
@@ -455,11 +412,6 @@
       </w:r>
     </w:p>
     <w:p>
-      <w:pPr>
-        <w:rPr>
-          <w:rFonts w:hint="eastAsia"/>
-        </w:rPr>
-      </w:pPr>
       <w:r>
         <w:t>返回值类型：</w:t>
       </w:r>
@@ -472,11 +424,6 @@
       <w:proofErr w:type="gramEnd"/>
     </w:p>
     <w:p>
-      <w:pPr>
-        <w:rPr>
-          <w:rFonts w:hint="eastAsia"/>
-        </w:rPr>
-      </w:pPr>
       <w:r>
         <w:rPr>
           <w:rFonts w:hint="eastAsia"/>
@@ -487,9 +434,6 @@
     <w:p>
       <w:pPr>
         <w:ind w:firstLine="420"/>
-        <w:rPr>
-          <w:rFonts w:hint="eastAsia"/>
-        </w:rPr>
       </w:pPr>
       <w:r>
         <w:rPr>
@@ -501,9 +445,6 @@
     <w:p>
       <w:pPr>
         <w:ind w:left="420" w:firstLine="420"/>
-        <w:rPr>
-          <w:rFonts w:hint="eastAsia"/>
-        </w:rPr>
       </w:pPr>
       <w:r>
         <w:rPr>
@@ -547,9 +488,6 @@
     <w:p>
       <w:pPr>
         <w:ind w:left="420" w:firstLine="420"/>
-        <w:rPr>
-          <w:rFonts w:hint="eastAsia"/>
-        </w:rPr>
       </w:pPr>
       <w:r>
         <w:rPr>
@@ -599,9 +537,6 @@
     <w:p>
       <w:pPr>
         <w:ind w:left="420" w:firstLine="420"/>
-        <w:rPr>
-          <w:rFonts w:hint="eastAsia"/>
-        </w:rPr>
       </w:pPr>
       <w:r>
         <w:rPr>
@@ -653,9 +588,6 @@
     <w:p>
       <w:pPr>
         <w:ind w:left="420" w:firstLine="420"/>
-        <w:rPr>
-          <w:rFonts w:hint="eastAsia"/>
-        </w:rPr>
       </w:pPr>
       <w:r>
         <w:rPr>
@@ -685,9 +617,6 @@
     <w:p>
       <w:pPr>
         <w:ind w:left="420" w:firstLine="420"/>
-        <w:rPr>
-          <w:rFonts w:hint="eastAsia"/>
-        </w:rPr>
       </w:pPr>
       <w:r>
         <w:rPr>
@@ -731,9 +660,6 @@
     <w:p>
       <w:pPr>
         <w:ind w:left="420" w:firstLine="420"/>
-        <w:rPr>
-          <w:rFonts w:hint="eastAsia"/>
-        </w:rPr>
       </w:pPr>
       <w:r>
         <w:rPr>
@@ -771,9 +697,6 @@
     <w:p>
       <w:pPr>
         <w:ind w:left="420" w:firstLine="420"/>
-        <w:rPr>
-          <w:rFonts w:hint="eastAsia"/>
-        </w:rPr>
       </w:pPr>
       <w:r>
         <w:rPr>
@@ -817,9 +740,6 @@
     <w:p>
       <w:pPr>
         <w:ind w:left="420" w:firstLine="420"/>
-        <w:rPr>
-          <w:rFonts w:hint="eastAsia"/>
-        </w:rPr>
       </w:pPr>
       <w:r>
         <w:rPr>
@@ -852,42 +772,1452 @@
           <w:rFonts w:hint="eastAsia"/>
         </w:rPr>
         <w:t>，不包含图片服务器根地址</w:t>
+      </w:r>
+    </w:p>
+    <w:p>
+      <w:pPr>
+        <w:ind w:left="420"/>
+      </w:pPr>
+      <w:r>
+        <w:rPr>
+          <w:rFonts w:hint="eastAsia"/>
+        </w:rPr>
+        <w:t>},</w:t>
+      </w:r>
+    </w:p>
+    <w:p>
+      <w:pPr>
+        <w:ind w:left="420"/>
+      </w:pPr>
+      <w:r>
+        <w:rPr>
+          <w:rFonts w:hint="eastAsia"/>
+        </w:rPr>
+        <w:t>……</w:t>
+      </w:r>
+    </w:p>
+    <w:p>
+      <w:pPr>
+        <w:rPr>
+          <w:rFonts w:hint="eastAsia"/>
+        </w:rPr>
+      </w:pPr>
+      <w:r>
+        <w:rPr>
+          <w:rFonts w:hint="eastAsia"/>
+        </w:rPr>
+        <w:t>]</w:t>
+      </w:r>
+    </w:p>
+    <w:p>
+      <w:pPr>
+        <w:pStyle w:val="3"/>
+        <w:numPr>
+          <w:ilvl w:val="1"/>
+          <w:numId w:val="5"/>
+        </w:numPr>
+        <w:rPr>
+          <w:rFonts w:hint="eastAsia"/>
+        </w:rPr>
+      </w:pPr>
+      <w:r>
+        <w:lastRenderedPageBreak/>
+        <w:t>获取指定</w:t>
+      </w:r>
+      <w:r>
+        <w:t>ID</w:t>
+      </w:r>
+      <w:r>
+        <w:t>商</w:t>
+      </w:r>
+      <w:proofErr w:type="gramStart"/>
+      <w:r>
+        <w:t>铺所有</w:t>
+      </w:r>
+      <w:proofErr w:type="gramEnd"/>
+      <w:r>
+        <w:t>菜品</w:t>
+      </w:r>
+    </w:p>
+    <w:tbl>
+      <w:tblPr>
+        <w:tblStyle w:val="a6"/>
+        <w:tblW w:w="0" w:type="auto"/>
+        <w:tblLook w:val="04A0" w:firstRow="1" w:lastRow="0" w:firstColumn="1" w:lastColumn="0" w:noHBand="0" w:noVBand="1"/>
+      </w:tblPr>
+      <w:tblGrid>
+        <w:gridCol w:w="2840"/>
+        <w:gridCol w:w="2841"/>
+        <w:gridCol w:w="2841"/>
+      </w:tblGrid>
+      <w:tr>
+        <w:tc>
+          <w:tcPr>
+            <w:tcW w:w="2840" w:type="dxa"/>
+          </w:tcPr>
+          <w:p>
+            <w:r>
+              <w:t>参数</w:t>
+            </w:r>
+          </w:p>
+        </w:tc>
+        <w:tc>
+          <w:tcPr>
+            <w:tcW w:w="2841" w:type="dxa"/>
+          </w:tcPr>
+          <w:p>
+            <w:r>
+              <w:t>数据类型</w:t>
+            </w:r>
+          </w:p>
+        </w:tc>
+        <w:tc>
+          <w:tcPr>
+            <w:tcW w:w="2841" w:type="dxa"/>
+          </w:tcPr>
+          <w:p>
+            <w:r>
+              <w:t>说明</w:t>
+            </w:r>
+          </w:p>
+        </w:tc>
+      </w:tr>
+      <w:tr>
+        <w:tc>
+          <w:tcPr>
+            <w:tcW w:w="2840" w:type="dxa"/>
+          </w:tcPr>
+          <w:p>
+            <w:proofErr w:type="spellStart"/>
+            <w:r>
+              <w:t>shopId</w:t>
+            </w:r>
+            <w:proofErr w:type="spellEnd"/>
+          </w:p>
+        </w:tc>
+        <w:tc>
+          <w:tcPr>
+            <w:tcW w:w="2841" w:type="dxa"/>
+          </w:tcPr>
+          <w:p>
+            <w:proofErr w:type="spellStart"/>
+            <w:r>
+              <w:rPr>
+                <w:rFonts w:hint="eastAsia"/>
+              </w:rPr>
+              <w:t>int</w:t>
+            </w:r>
+            <w:proofErr w:type="spellEnd"/>
+          </w:p>
+        </w:tc>
+        <w:tc>
+          <w:tcPr>
+            <w:tcW w:w="2841" w:type="dxa"/>
+          </w:tcPr>
+          <w:p>
+            <w:r>
+              <w:t>商铺</w:t>
+            </w:r>
+            <w:r>
+              <w:t>ID</w:t>
+            </w:r>
+            <w:r>
+              <w:t>，唯一标识</w:t>
+            </w:r>
+          </w:p>
+        </w:tc>
+      </w:tr>
+    </w:tbl>
+    <w:p>
+      <w:pPr>
+        <w:rPr>
+          <w:rFonts w:hint="eastAsia"/>
+        </w:rPr>
+      </w:pPr>
+      <w:r>
+        <w:t>请求</w:t>
+      </w:r>
+      <w:proofErr w:type="spellStart"/>
+      <w:r>
+        <w:t>url</w:t>
+      </w:r>
+      <w:proofErr w:type="spellEnd"/>
+      <w:r>
+        <w:t>：</w:t>
+      </w:r>
+      <w:proofErr w:type="spellStart"/>
+      <w:proofErr w:type="gramStart"/>
+      <w:r>
+        <w:t>shop!</w:t>
+      </w:r>
+      <w:proofErr w:type="gramEnd"/>
+      <w:r>
+        <w:t>g</w:t>
+      </w:r>
+      <w:r>
+        <w:t>etShopDishesInfo.action?shopId</w:t>
+      </w:r>
+      <w:proofErr w:type="spellEnd"/>
+      <w:r>
+        <w:t>=</w:t>
+      </w:r>
+      <w:r>
+        <w:rPr>
+          <w:rFonts w:hint="eastAsia"/>
+        </w:rPr>
+        <w:t>[</w:t>
+      </w:r>
+      <w:proofErr w:type="spellStart"/>
+      <w:r>
+        <w:rPr>
+          <w:rFonts w:hint="eastAsia"/>
+        </w:rPr>
+        <w:t>shopId</w:t>
+      </w:r>
+      <w:proofErr w:type="spellEnd"/>
+      <w:r>
+        <w:rPr>
+          <w:rFonts w:hint="eastAsia"/>
+        </w:rPr>
+        <w:t>]</w:t>
+      </w:r>
+    </w:p>
+    <w:p>
+      <w:pPr>
+        <w:rPr>
+          <w:rFonts w:hint="eastAsia"/>
+        </w:rPr>
+      </w:pPr>
+      <w:r>
+        <w:rPr>
+          <w:rFonts w:hint="eastAsia"/>
+        </w:rPr>
+        <w:t>返回值：该商铺下的所有菜品分类以及每个分类下的菜品列表</w:t>
+      </w:r>
+    </w:p>
+    <w:p>
+      <w:pPr>
+        <w:rPr>
+          <w:rFonts w:hint="eastAsia"/>
+        </w:rPr>
+      </w:pPr>
+      <w:r>
+        <w:rPr>
+          <w:rFonts w:hint="eastAsia"/>
+        </w:rPr>
+        <w:t>返回值类型：</w:t>
+      </w:r>
+      <w:proofErr w:type="spellStart"/>
+      <w:proofErr w:type="gramStart"/>
+      <w:r>
+        <w:rPr>
+          <w:rFonts w:hint="eastAsia"/>
+        </w:rPr>
+        <w:t>json</w:t>
+      </w:r>
+      <w:proofErr w:type="spellEnd"/>
+      <w:proofErr w:type="gramEnd"/>
+    </w:p>
+    <w:p>
+      <w:pPr>
+        <w:widowControl/>
+        <w:tabs>
+          <w:tab w:val="left" w:pos="916"/>
+          <w:tab w:val="left" w:pos="1832"/>
+          <w:tab w:val="left" w:pos="2748"/>
+          <w:tab w:val="left" w:pos="3664"/>
+          <w:tab w:val="left" w:pos="4580"/>
+          <w:tab w:val="left" w:pos="5496"/>
+          <w:tab w:val="left" w:pos="6412"/>
+          <w:tab w:val="left" w:pos="7328"/>
+          <w:tab w:val="left" w:pos="8244"/>
+          <w:tab w:val="left" w:pos="9160"/>
+          <w:tab w:val="left" w:pos="10076"/>
+          <w:tab w:val="left" w:pos="10992"/>
+          <w:tab w:val="left" w:pos="11908"/>
+          <w:tab w:val="left" w:pos="12824"/>
+          <w:tab w:val="left" w:pos="13740"/>
+          <w:tab w:val="left" w:pos="14656"/>
+        </w:tabs>
+        <w:jc w:val="left"/>
+        <w:rPr>
+          <w:rFonts w:ascii="宋体" w:eastAsia="宋体" w:hAnsi="宋体" w:cs="宋体" w:hint="eastAsia"/>
+          <w:color w:val="000000"/>
+          <w:kern w:val="0"/>
+          <w:sz w:val="24"/>
+          <w:szCs w:val="24"/>
+        </w:rPr>
+      </w:pPr>
+      <w:r>
+        <w:rPr>
+          <w:rFonts w:ascii="宋体" w:eastAsia="宋体" w:hAnsi="宋体" w:cs="宋体"/>
+          <w:color w:val="000000"/>
+          <w:kern w:val="0"/>
+          <w:sz w:val="24"/>
+          <w:szCs w:val="24"/>
+        </w:rPr>
+        <w:t>[</w:t>
+      </w:r>
+    </w:p>
+    <w:p>
+      <w:pPr>
+        <w:widowControl/>
+        <w:tabs>
+          <w:tab w:val="left" w:pos="1832"/>
+          <w:tab w:val="left" w:pos="2748"/>
+          <w:tab w:val="left" w:pos="3664"/>
+          <w:tab w:val="left" w:pos="4580"/>
+          <w:tab w:val="left" w:pos="5496"/>
+          <w:tab w:val="left" w:pos="6412"/>
+          <w:tab w:val="left" w:pos="7328"/>
+          <w:tab w:val="left" w:pos="8244"/>
+          <w:tab w:val="left" w:pos="9160"/>
+          <w:tab w:val="left" w:pos="10076"/>
+          <w:tab w:val="left" w:pos="10992"/>
+          <w:tab w:val="left" w:pos="11908"/>
+          <w:tab w:val="left" w:pos="12824"/>
+          <w:tab w:val="left" w:pos="13740"/>
+          <w:tab w:val="left" w:pos="14656"/>
+        </w:tabs>
+        <w:ind w:firstLineChars="200" w:firstLine="480"/>
+        <w:jc w:val="left"/>
+        <w:rPr>
+          <w:rFonts w:ascii="宋体" w:eastAsia="宋体" w:hAnsi="宋体" w:cs="宋体" w:hint="eastAsia"/>
+          <w:color w:val="000000"/>
+          <w:kern w:val="0"/>
+          <w:sz w:val="24"/>
+          <w:szCs w:val="24"/>
+        </w:rPr>
+      </w:pPr>
+      <w:r>
+        <w:rPr>
+          <w:rFonts w:ascii="宋体" w:eastAsia="宋体" w:hAnsi="宋体" w:cs="宋体"/>
+          <w:color w:val="000000"/>
+          <w:kern w:val="0"/>
+          <w:sz w:val="24"/>
+          <w:szCs w:val="24"/>
+        </w:rPr>
+        <w:t>{</w:t>
+      </w:r>
+    </w:p>
+    <w:p>
+      <w:pPr>
+        <w:widowControl/>
+        <w:tabs>
+          <w:tab w:val="left" w:pos="1832"/>
+          <w:tab w:val="left" w:pos="2748"/>
+          <w:tab w:val="left" w:pos="3664"/>
+          <w:tab w:val="left" w:pos="4580"/>
+          <w:tab w:val="left" w:pos="5496"/>
+          <w:tab w:val="left" w:pos="6412"/>
+          <w:tab w:val="left" w:pos="7328"/>
+          <w:tab w:val="left" w:pos="8244"/>
+          <w:tab w:val="left" w:pos="9160"/>
+          <w:tab w:val="left" w:pos="10076"/>
+          <w:tab w:val="left" w:pos="10992"/>
+          <w:tab w:val="left" w:pos="11908"/>
+          <w:tab w:val="left" w:pos="12824"/>
+          <w:tab w:val="left" w:pos="13740"/>
+          <w:tab w:val="left" w:pos="14656"/>
+        </w:tabs>
+        <w:ind w:firstLineChars="400" w:firstLine="960"/>
+        <w:jc w:val="left"/>
+        <w:rPr>
+          <w:rFonts w:ascii="宋体" w:eastAsia="宋体" w:hAnsi="宋体" w:cs="宋体" w:hint="eastAsia"/>
+          <w:color w:val="000000"/>
+          <w:kern w:val="0"/>
+          <w:sz w:val="24"/>
+          <w:szCs w:val="24"/>
+        </w:rPr>
+      </w:pPr>
+      <w:r>
+        <w:rPr>
+          <w:rFonts w:ascii="宋体" w:eastAsia="宋体" w:hAnsi="宋体" w:cs="宋体" w:hint="eastAsia"/>
+          <w:color w:val="000000"/>
+          <w:kern w:val="0"/>
+          <w:sz w:val="24"/>
+          <w:szCs w:val="24"/>
+        </w:rPr>
+        <w:t>[</w:t>
+      </w:r>
+      <w:r>
+        <w:rPr>
+          <w:rFonts w:ascii="宋体" w:eastAsia="宋体" w:hAnsi="宋体" w:cs="宋体"/>
+          <w:color w:val="000000"/>
+          <w:kern w:val="0"/>
+          <w:sz w:val="24"/>
+          <w:szCs w:val="24"/>
+        </w:rPr>
+        <w:t>dishes</w:t>
+      </w:r>
+      <w:r>
+        <w:rPr>
+          <w:rFonts w:ascii="宋体" w:eastAsia="宋体" w:hAnsi="宋体" w:cs="宋体" w:hint="eastAsia"/>
+          <w:color w:val="000000"/>
+          <w:kern w:val="0"/>
+          <w:sz w:val="24"/>
+          <w:szCs w:val="24"/>
+        </w:rPr>
+        <w:t>](</w:t>
+      </w:r>
+      <w:proofErr w:type="spellStart"/>
+      <w:r>
+        <w:rPr>
+          <w:rFonts w:ascii="宋体" w:eastAsia="宋体" w:hAnsi="宋体" w:cs="宋体" w:hint="eastAsia"/>
+          <w:color w:val="000000"/>
+          <w:kern w:val="0"/>
+          <w:sz w:val="24"/>
+          <w:szCs w:val="24"/>
+        </w:rPr>
+        <w:t>json</w:t>
+      </w:r>
+      <w:proofErr w:type="spellEnd"/>
+      <w:r>
+        <w:rPr>
+          <w:rFonts w:ascii="宋体" w:eastAsia="宋体" w:hAnsi="宋体" w:cs="宋体" w:hint="eastAsia"/>
+          <w:color w:val="000000"/>
+          <w:kern w:val="0"/>
+          <w:sz w:val="24"/>
+          <w:szCs w:val="24"/>
+        </w:rPr>
+        <w:t>数组)</w:t>
+      </w:r>
+      <w:r>
+        <w:rPr>
+          <w:rFonts w:ascii="宋体" w:eastAsia="宋体" w:hAnsi="宋体" w:cs="宋体"/>
+          <w:color w:val="000000"/>
+          <w:kern w:val="0"/>
+          <w:sz w:val="24"/>
+          <w:szCs w:val="24"/>
+        </w:rPr>
+        <w:t>:</w:t>
+      </w:r>
+      <w:r>
+        <w:rPr>
+          <w:rFonts w:ascii="宋体" w:eastAsia="宋体" w:hAnsi="宋体" w:cs="宋体"/>
+          <w:color w:val="000000"/>
+          <w:kern w:val="0"/>
+          <w:sz w:val="24"/>
+          <w:szCs w:val="24"/>
+        </w:rPr>
+        <w:t>该分类下的所有菜品</w:t>
+      </w:r>
+    </w:p>
+    <w:p>
+      <w:pPr>
+        <w:widowControl/>
+        <w:tabs>
+          <w:tab w:val="left" w:pos="915"/>
+          <w:tab w:val="left" w:pos="2748"/>
+          <w:tab w:val="left" w:pos="3664"/>
+          <w:tab w:val="left" w:pos="4580"/>
+          <w:tab w:val="left" w:pos="5496"/>
+          <w:tab w:val="left" w:pos="6412"/>
+          <w:tab w:val="left" w:pos="7328"/>
+          <w:tab w:val="left" w:pos="8244"/>
+          <w:tab w:val="left" w:pos="9160"/>
+          <w:tab w:val="left" w:pos="10076"/>
+          <w:tab w:val="left" w:pos="10992"/>
+          <w:tab w:val="left" w:pos="11908"/>
+          <w:tab w:val="left" w:pos="12824"/>
+          <w:tab w:val="left" w:pos="13740"/>
+          <w:tab w:val="left" w:pos="14656"/>
+        </w:tabs>
+        <w:ind w:firstLineChars="600" w:firstLine="1440"/>
+        <w:jc w:val="left"/>
+        <w:rPr>
+          <w:rFonts w:ascii="宋体" w:eastAsia="宋体" w:hAnsi="宋体" w:cs="宋体" w:hint="eastAsia"/>
+          <w:color w:val="000000"/>
+          <w:kern w:val="0"/>
+          <w:sz w:val="24"/>
+          <w:szCs w:val="24"/>
+        </w:rPr>
+      </w:pPr>
+      <w:r>
+        <w:rPr>
+          <w:rFonts w:ascii="宋体" w:eastAsia="宋体" w:hAnsi="宋体" w:cs="宋体"/>
+          <w:color w:val="000000"/>
+          <w:kern w:val="0"/>
+          <w:sz w:val="24"/>
+          <w:szCs w:val="24"/>
+        </w:rPr>
+        <w:t>[</w:t>
+      </w:r>
+    </w:p>
+    <w:p>
+      <w:pPr>
+        <w:widowControl/>
+        <w:tabs>
+          <w:tab w:val="left" w:pos="1875"/>
+          <w:tab w:val="left" w:pos="4580"/>
+          <w:tab w:val="left" w:pos="5496"/>
+          <w:tab w:val="left" w:pos="6412"/>
+          <w:tab w:val="left" w:pos="7328"/>
+          <w:tab w:val="left" w:pos="8244"/>
+          <w:tab w:val="left" w:pos="9160"/>
+          <w:tab w:val="left" w:pos="10076"/>
+          <w:tab w:val="left" w:pos="10992"/>
+          <w:tab w:val="left" w:pos="11908"/>
+          <w:tab w:val="left" w:pos="12824"/>
+          <w:tab w:val="left" w:pos="13740"/>
+          <w:tab w:val="left" w:pos="14656"/>
+        </w:tabs>
+        <w:jc w:val="left"/>
+        <w:rPr>
+          <w:rFonts w:ascii="宋体" w:eastAsia="宋体" w:hAnsi="宋体" w:cs="宋体" w:hint="eastAsia"/>
+          <w:color w:val="000000"/>
+          <w:kern w:val="0"/>
+          <w:sz w:val="24"/>
+          <w:szCs w:val="24"/>
+        </w:rPr>
+      </w:pPr>
+      <w:r>
+        <w:rPr>
+          <w:rFonts w:ascii="宋体" w:eastAsia="宋体" w:hAnsi="宋体" w:cs="宋体" w:hint="eastAsia"/>
+          <w:color w:val="000000"/>
+          <w:kern w:val="0"/>
+          <w:sz w:val="24"/>
+          <w:szCs w:val="24"/>
+        </w:rPr>
+        <w:tab/>
+      </w:r>
+      <w:r>
+        <w:rPr>
+          <w:rFonts w:ascii="宋体" w:eastAsia="宋体" w:hAnsi="宋体" w:cs="宋体"/>
+          <w:color w:val="000000"/>
+          <w:kern w:val="0"/>
+          <w:sz w:val="24"/>
+          <w:szCs w:val="24"/>
+        </w:rPr>
+        <w:t>{</w:t>
+      </w:r>
+    </w:p>
+    <w:p>
+      <w:pPr>
+        <w:widowControl/>
+        <w:tabs>
+          <w:tab w:val="left" w:pos="1875"/>
+          <w:tab w:val="left" w:pos="4580"/>
+          <w:tab w:val="left" w:pos="5496"/>
+          <w:tab w:val="left" w:pos="6412"/>
+          <w:tab w:val="left" w:pos="7328"/>
+          <w:tab w:val="left" w:pos="8244"/>
+          <w:tab w:val="left" w:pos="9160"/>
+          <w:tab w:val="left" w:pos="10076"/>
+          <w:tab w:val="left" w:pos="10992"/>
+          <w:tab w:val="left" w:pos="11908"/>
+          <w:tab w:val="left" w:pos="12824"/>
+          <w:tab w:val="left" w:pos="13740"/>
+          <w:tab w:val="left" w:pos="14656"/>
+        </w:tabs>
+        <w:ind w:firstLineChars="1000" w:firstLine="2400"/>
+        <w:jc w:val="left"/>
+        <w:rPr>
+          <w:rFonts w:ascii="宋体" w:eastAsia="宋体" w:hAnsi="宋体" w:cs="宋体" w:hint="eastAsia"/>
+          <w:color w:val="000000"/>
+          <w:kern w:val="0"/>
+          <w:sz w:val="24"/>
+          <w:szCs w:val="24"/>
+        </w:rPr>
+      </w:pPr>
+      <w:r>
+        <w:rPr>
+          <w:rFonts w:ascii="宋体" w:eastAsia="宋体" w:hAnsi="宋体" w:cs="宋体" w:hint="eastAsia"/>
+          <w:color w:val="000000"/>
+          <w:kern w:val="0"/>
+          <w:sz w:val="24"/>
+          <w:szCs w:val="24"/>
+        </w:rPr>
+        <w:t>[</w:t>
+      </w:r>
+      <w:r>
+        <w:rPr>
+          <w:rFonts w:ascii="宋体" w:eastAsia="宋体" w:hAnsi="宋体" w:cs="宋体"/>
+          <w:color w:val="000000"/>
+          <w:kern w:val="0"/>
+          <w:sz w:val="24"/>
+          <w:szCs w:val="24"/>
+        </w:rPr>
+        <w:t>name</w:t>
+      </w:r>
+      <w:r>
+        <w:rPr>
+          <w:rFonts w:ascii="宋体" w:eastAsia="宋体" w:hAnsi="宋体" w:cs="宋体" w:hint="eastAsia"/>
+          <w:color w:val="000000"/>
+          <w:kern w:val="0"/>
+          <w:sz w:val="24"/>
+          <w:szCs w:val="24"/>
+        </w:rPr>
+        <w:t>](string)</w:t>
+      </w:r>
+      <w:r>
+        <w:rPr>
+          <w:rFonts w:ascii="宋体" w:eastAsia="宋体" w:hAnsi="宋体" w:cs="宋体"/>
+          <w:color w:val="000000"/>
+          <w:kern w:val="0"/>
+          <w:sz w:val="24"/>
+          <w:szCs w:val="24"/>
+        </w:rPr>
+        <w:t>:</w:t>
+      </w:r>
+      <w:r>
+        <w:rPr>
+          <w:rFonts w:ascii="宋体" w:eastAsia="宋体" w:hAnsi="宋体" w:cs="宋体" w:hint="eastAsia"/>
+          <w:color w:val="000000"/>
+          <w:kern w:val="0"/>
+          <w:sz w:val="24"/>
+          <w:szCs w:val="24"/>
+        </w:rPr>
+        <w:t>菜品名称</w:t>
+      </w:r>
+      <w:r>
+        <w:rPr>
+          <w:rFonts w:ascii="宋体" w:eastAsia="宋体" w:hAnsi="宋体" w:cs="宋体"/>
+          <w:color w:val="000000"/>
+          <w:kern w:val="0"/>
+          <w:sz w:val="24"/>
+          <w:szCs w:val="24"/>
+        </w:rPr>
+        <w:t>,</w:t>
+      </w:r>
+    </w:p>
+    <w:p>
+      <w:pPr>
+        <w:widowControl/>
+        <w:tabs>
+          <w:tab w:val="left" w:pos="1875"/>
+          <w:tab w:val="left" w:pos="4580"/>
+          <w:tab w:val="left" w:pos="5496"/>
+          <w:tab w:val="left" w:pos="6412"/>
+          <w:tab w:val="left" w:pos="7328"/>
+          <w:tab w:val="left" w:pos="8244"/>
+          <w:tab w:val="left" w:pos="9160"/>
+          <w:tab w:val="left" w:pos="10076"/>
+          <w:tab w:val="left" w:pos="10992"/>
+          <w:tab w:val="left" w:pos="11908"/>
+          <w:tab w:val="left" w:pos="12824"/>
+          <w:tab w:val="left" w:pos="13740"/>
+          <w:tab w:val="left" w:pos="14656"/>
+        </w:tabs>
+        <w:ind w:firstLineChars="1000" w:firstLine="2400"/>
+        <w:jc w:val="left"/>
+        <w:rPr>
+          <w:rFonts w:ascii="宋体" w:eastAsia="宋体" w:hAnsi="宋体" w:cs="宋体" w:hint="eastAsia"/>
+          <w:color w:val="000000"/>
+          <w:kern w:val="0"/>
+          <w:sz w:val="24"/>
+          <w:szCs w:val="24"/>
+        </w:rPr>
+      </w:pPr>
+      <w:r>
+        <w:rPr>
+          <w:rFonts w:ascii="宋体" w:eastAsia="宋体" w:hAnsi="宋体" w:cs="宋体" w:hint="eastAsia"/>
+          <w:color w:val="000000"/>
+          <w:kern w:val="0"/>
+          <w:sz w:val="24"/>
+          <w:szCs w:val="24"/>
+        </w:rPr>
+        <w:t>[</w:t>
+      </w:r>
+      <w:proofErr w:type="spellStart"/>
+      <w:r>
+        <w:rPr>
+          <w:rFonts w:ascii="宋体" w:eastAsia="宋体" w:hAnsi="宋体" w:cs="宋体"/>
+          <w:color w:val="000000"/>
+          <w:kern w:val="0"/>
+          <w:sz w:val="24"/>
+          <w:szCs w:val="24"/>
+        </w:rPr>
+        <w:t>praAmt</w:t>
+      </w:r>
+      <w:proofErr w:type="spellEnd"/>
+      <w:r>
+        <w:rPr>
+          <w:rFonts w:ascii="宋体" w:eastAsia="宋体" w:hAnsi="宋体" w:cs="宋体" w:hint="eastAsia"/>
+          <w:color w:val="000000"/>
+          <w:kern w:val="0"/>
+          <w:sz w:val="24"/>
+          <w:szCs w:val="24"/>
+        </w:rPr>
+        <w:t>](</w:t>
+      </w:r>
+      <w:proofErr w:type="spellStart"/>
+      <w:r>
+        <w:rPr>
+          <w:rFonts w:ascii="宋体" w:eastAsia="宋体" w:hAnsi="宋体" w:cs="宋体" w:hint="eastAsia"/>
+          <w:color w:val="000000"/>
+          <w:kern w:val="0"/>
+          <w:sz w:val="24"/>
+          <w:szCs w:val="24"/>
+        </w:rPr>
+        <w:t>int</w:t>
+      </w:r>
+      <w:proofErr w:type="spellEnd"/>
+      <w:r>
+        <w:rPr>
+          <w:rFonts w:ascii="宋体" w:eastAsia="宋体" w:hAnsi="宋体" w:cs="宋体" w:hint="eastAsia"/>
+          <w:color w:val="000000"/>
+          <w:kern w:val="0"/>
+          <w:sz w:val="24"/>
+          <w:szCs w:val="24"/>
+        </w:rPr>
+        <w:t>)</w:t>
+      </w:r>
+      <w:r>
+        <w:rPr>
+          <w:rFonts w:ascii="宋体" w:eastAsia="宋体" w:hAnsi="宋体" w:cs="宋体"/>
+          <w:color w:val="000000"/>
+          <w:kern w:val="0"/>
+          <w:sz w:val="24"/>
+          <w:szCs w:val="24"/>
+        </w:rPr>
+        <w:t>:菜品</w:t>
+      </w:r>
+      <w:proofErr w:type="gramStart"/>
+      <w:r>
+        <w:rPr>
+          <w:rFonts w:ascii="宋体" w:eastAsia="宋体" w:hAnsi="宋体" w:cs="宋体"/>
+          <w:color w:val="000000"/>
+          <w:kern w:val="0"/>
+          <w:sz w:val="24"/>
+          <w:szCs w:val="24"/>
+        </w:rPr>
+        <w:t>点赞数量</w:t>
+      </w:r>
+      <w:proofErr w:type="gramEnd"/>
+      <w:r>
+        <w:rPr>
+          <w:rFonts w:ascii="宋体" w:eastAsia="宋体" w:hAnsi="宋体" w:cs="宋体"/>
+          <w:color w:val="000000"/>
+          <w:kern w:val="0"/>
+          <w:sz w:val="24"/>
+          <w:szCs w:val="24"/>
+        </w:rPr>
+        <w:t>,</w:t>
+      </w:r>
+    </w:p>
+    <w:p>
+      <w:pPr>
+        <w:widowControl/>
+        <w:tabs>
+          <w:tab w:val="left" w:pos="1875"/>
+          <w:tab w:val="left" w:pos="4580"/>
+          <w:tab w:val="left" w:pos="5496"/>
+          <w:tab w:val="left" w:pos="6412"/>
+          <w:tab w:val="left" w:pos="7328"/>
+          <w:tab w:val="left" w:pos="8244"/>
+          <w:tab w:val="left" w:pos="9160"/>
+          <w:tab w:val="left" w:pos="10076"/>
+          <w:tab w:val="left" w:pos="10992"/>
+          <w:tab w:val="left" w:pos="11908"/>
+          <w:tab w:val="left" w:pos="12824"/>
+          <w:tab w:val="left" w:pos="13740"/>
+          <w:tab w:val="left" w:pos="14656"/>
+        </w:tabs>
+        <w:ind w:firstLineChars="1000" w:firstLine="2400"/>
+        <w:jc w:val="left"/>
+        <w:rPr>
+          <w:rFonts w:ascii="宋体" w:eastAsia="宋体" w:hAnsi="宋体" w:cs="宋体" w:hint="eastAsia"/>
+          <w:color w:val="000000"/>
+          <w:kern w:val="0"/>
+          <w:sz w:val="24"/>
+          <w:szCs w:val="24"/>
+        </w:rPr>
+      </w:pPr>
+      <w:r>
+        <w:rPr>
+          <w:rFonts w:ascii="宋体" w:eastAsia="宋体" w:hAnsi="宋体" w:cs="宋体" w:hint="eastAsia"/>
+          <w:color w:val="000000"/>
+          <w:kern w:val="0"/>
+          <w:sz w:val="24"/>
+          <w:szCs w:val="24"/>
+        </w:rPr>
+        <w:t>[</w:t>
+      </w:r>
+      <w:proofErr w:type="spellStart"/>
+      <w:r>
+        <w:rPr>
+          <w:rFonts w:ascii="宋体" w:eastAsia="宋体" w:hAnsi="宋体" w:cs="宋体"/>
+          <w:color w:val="000000"/>
+          <w:kern w:val="0"/>
+          <w:sz w:val="24"/>
+          <w:szCs w:val="24"/>
+        </w:rPr>
+        <w:t>comAmt</w:t>
+      </w:r>
+      <w:proofErr w:type="spellEnd"/>
+      <w:r>
+        <w:rPr>
+          <w:rFonts w:ascii="宋体" w:eastAsia="宋体" w:hAnsi="宋体" w:cs="宋体" w:hint="eastAsia"/>
+          <w:color w:val="000000"/>
+          <w:kern w:val="0"/>
+          <w:sz w:val="24"/>
+          <w:szCs w:val="24"/>
+        </w:rPr>
+        <w:t>](</w:t>
+      </w:r>
+      <w:proofErr w:type="spellStart"/>
+      <w:r>
+        <w:rPr>
+          <w:rFonts w:ascii="宋体" w:eastAsia="宋体" w:hAnsi="宋体" w:cs="宋体" w:hint="eastAsia"/>
+          <w:color w:val="000000"/>
+          <w:kern w:val="0"/>
+          <w:sz w:val="24"/>
+          <w:szCs w:val="24"/>
+        </w:rPr>
+        <w:t>int</w:t>
+      </w:r>
+      <w:proofErr w:type="spellEnd"/>
+      <w:r>
+        <w:rPr>
+          <w:rFonts w:ascii="宋体" w:eastAsia="宋体" w:hAnsi="宋体" w:cs="宋体" w:hint="eastAsia"/>
+          <w:color w:val="000000"/>
+          <w:kern w:val="0"/>
+          <w:sz w:val="24"/>
+          <w:szCs w:val="24"/>
+        </w:rPr>
+        <w:t>)</w:t>
+      </w:r>
+      <w:r>
+        <w:rPr>
+          <w:rFonts w:ascii="宋体" w:eastAsia="宋体" w:hAnsi="宋体" w:cs="宋体"/>
+          <w:color w:val="000000"/>
+          <w:kern w:val="0"/>
+          <w:sz w:val="24"/>
+          <w:szCs w:val="24"/>
+        </w:rPr>
+        <w:t>:</w:t>
+      </w:r>
+      <w:r>
+        <w:rPr>
+          <w:rFonts w:ascii="宋体" w:eastAsia="宋体" w:hAnsi="宋体" w:cs="宋体"/>
+          <w:color w:val="000000"/>
+          <w:kern w:val="0"/>
+          <w:sz w:val="24"/>
+          <w:szCs w:val="24"/>
+        </w:rPr>
+        <w:t>菜品评</w:t>
+      </w:r>
+      <w:proofErr w:type="gramStart"/>
+      <w:r>
+        <w:rPr>
+          <w:rFonts w:ascii="宋体" w:eastAsia="宋体" w:hAnsi="宋体" w:cs="宋体"/>
+          <w:color w:val="000000"/>
+          <w:kern w:val="0"/>
+          <w:sz w:val="24"/>
+          <w:szCs w:val="24"/>
+        </w:rPr>
+        <w:t>论数量</w:t>
+      </w:r>
+      <w:proofErr w:type="gramEnd"/>
+      <w:r>
+        <w:rPr>
+          <w:rFonts w:ascii="宋体" w:eastAsia="宋体" w:hAnsi="宋体" w:cs="宋体"/>
+          <w:color w:val="000000"/>
+          <w:kern w:val="0"/>
+          <w:sz w:val="24"/>
+          <w:szCs w:val="24"/>
+        </w:rPr>
+        <w:t>,</w:t>
+      </w:r>
+    </w:p>
+    <w:p>
+      <w:pPr>
+        <w:widowControl/>
+        <w:tabs>
+          <w:tab w:val="left" w:pos="1875"/>
+          <w:tab w:val="left" w:pos="4580"/>
+          <w:tab w:val="left" w:pos="5496"/>
+          <w:tab w:val="left" w:pos="6412"/>
+          <w:tab w:val="left" w:pos="7328"/>
+          <w:tab w:val="left" w:pos="8244"/>
+          <w:tab w:val="left" w:pos="9160"/>
+          <w:tab w:val="left" w:pos="10076"/>
+          <w:tab w:val="left" w:pos="10992"/>
+          <w:tab w:val="left" w:pos="11908"/>
+          <w:tab w:val="left" w:pos="12824"/>
+          <w:tab w:val="left" w:pos="13740"/>
+          <w:tab w:val="left" w:pos="14656"/>
+        </w:tabs>
+        <w:ind w:firstLineChars="1000" w:firstLine="2400"/>
+        <w:jc w:val="left"/>
+        <w:rPr>
+          <w:rFonts w:ascii="宋体" w:eastAsia="宋体" w:hAnsi="宋体" w:cs="宋体" w:hint="eastAsia"/>
+          <w:color w:val="000000"/>
+          <w:kern w:val="0"/>
+          <w:sz w:val="24"/>
+          <w:szCs w:val="24"/>
+        </w:rPr>
+      </w:pPr>
+      <w:r>
+        <w:rPr>
+          <w:rFonts w:ascii="宋体" w:eastAsia="宋体" w:hAnsi="宋体" w:cs="宋体" w:hint="eastAsia"/>
+          <w:color w:val="000000"/>
+          <w:kern w:val="0"/>
+          <w:sz w:val="24"/>
+          <w:szCs w:val="24"/>
+        </w:rPr>
+        <w:t>[</w:t>
+      </w:r>
+      <w:proofErr w:type="spellStart"/>
+      <w:r>
+        <w:rPr>
+          <w:rFonts w:ascii="宋体" w:eastAsia="宋体" w:hAnsi="宋体" w:cs="宋体"/>
+          <w:color w:val="000000"/>
+          <w:kern w:val="0"/>
+          <w:sz w:val="24"/>
+          <w:szCs w:val="24"/>
+        </w:rPr>
+        <w:t>monSal</w:t>
+      </w:r>
+      <w:proofErr w:type="spellEnd"/>
+      <w:r>
+        <w:rPr>
+          <w:rFonts w:ascii="宋体" w:eastAsia="宋体" w:hAnsi="宋体" w:cs="宋体" w:hint="eastAsia"/>
+          <w:color w:val="000000"/>
+          <w:kern w:val="0"/>
+          <w:sz w:val="24"/>
+          <w:szCs w:val="24"/>
+        </w:rPr>
+        <w:t>](</w:t>
+      </w:r>
+      <w:proofErr w:type="spellStart"/>
+      <w:r>
+        <w:rPr>
+          <w:rFonts w:ascii="宋体" w:eastAsia="宋体" w:hAnsi="宋体" w:cs="宋体" w:hint="eastAsia"/>
+          <w:color w:val="000000"/>
+          <w:kern w:val="0"/>
+          <w:sz w:val="24"/>
+          <w:szCs w:val="24"/>
+        </w:rPr>
+        <w:t>int</w:t>
+      </w:r>
+      <w:proofErr w:type="spellEnd"/>
+      <w:r>
+        <w:rPr>
+          <w:rFonts w:ascii="宋体" w:eastAsia="宋体" w:hAnsi="宋体" w:cs="宋体" w:hint="eastAsia"/>
+          <w:color w:val="000000"/>
+          <w:kern w:val="0"/>
+          <w:sz w:val="24"/>
+          <w:szCs w:val="24"/>
+        </w:rPr>
+        <w:t>)</w:t>
+      </w:r>
+      <w:r>
+        <w:rPr>
+          <w:rFonts w:ascii="宋体" w:eastAsia="宋体" w:hAnsi="宋体" w:cs="宋体"/>
+          <w:color w:val="000000"/>
+          <w:kern w:val="0"/>
+          <w:sz w:val="24"/>
+          <w:szCs w:val="24"/>
+        </w:rPr>
+        <w:t>:菜品月售数量</w:t>
+      </w:r>
+      <w:r>
+        <w:rPr>
+          <w:rFonts w:ascii="宋体" w:eastAsia="宋体" w:hAnsi="宋体" w:cs="宋体"/>
+          <w:color w:val="000000"/>
+          <w:kern w:val="0"/>
+          <w:sz w:val="24"/>
+          <w:szCs w:val="24"/>
+        </w:rPr>
+        <w:t>,</w:t>
+      </w:r>
+    </w:p>
+    <w:p>
+      <w:pPr>
+        <w:widowControl/>
+        <w:tabs>
+          <w:tab w:val="left" w:pos="1875"/>
+          <w:tab w:val="left" w:pos="4580"/>
+          <w:tab w:val="left" w:pos="5496"/>
+          <w:tab w:val="left" w:pos="6412"/>
+          <w:tab w:val="left" w:pos="7328"/>
+          <w:tab w:val="left" w:pos="8244"/>
+          <w:tab w:val="left" w:pos="9160"/>
+          <w:tab w:val="left" w:pos="10076"/>
+          <w:tab w:val="left" w:pos="10992"/>
+          <w:tab w:val="left" w:pos="11908"/>
+          <w:tab w:val="left" w:pos="12824"/>
+          <w:tab w:val="left" w:pos="13740"/>
+          <w:tab w:val="left" w:pos="14656"/>
+        </w:tabs>
+        <w:ind w:firstLineChars="1000" w:firstLine="2400"/>
+        <w:jc w:val="left"/>
+        <w:rPr>
+          <w:rFonts w:ascii="宋体" w:eastAsia="宋体" w:hAnsi="宋体" w:cs="宋体" w:hint="eastAsia"/>
+          <w:color w:val="000000"/>
+          <w:kern w:val="0"/>
+          <w:sz w:val="24"/>
+          <w:szCs w:val="24"/>
+        </w:rPr>
+      </w:pPr>
+      <w:r>
+        <w:rPr>
+          <w:rFonts w:ascii="宋体" w:eastAsia="宋体" w:hAnsi="宋体" w:cs="宋体" w:hint="eastAsia"/>
+          <w:color w:val="000000"/>
+          <w:kern w:val="0"/>
+          <w:sz w:val="24"/>
+          <w:szCs w:val="24"/>
+        </w:rPr>
+        <w:t>[</w:t>
+      </w:r>
+      <w:r>
+        <w:rPr>
+          <w:rFonts w:ascii="宋体" w:eastAsia="宋体" w:hAnsi="宋体" w:cs="宋体"/>
+          <w:color w:val="000000"/>
+          <w:kern w:val="0"/>
+          <w:sz w:val="24"/>
+          <w:szCs w:val="24"/>
+        </w:rPr>
+        <w:t>price</w:t>
+      </w:r>
+      <w:r>
+        <w:rPr>
+          <w:rFonts w:ascii="宋体" w:eastAsia="宋体" w:hAnsi="宋体" w:cs="宋体" w:hint="eastAsia"/>
+          <w:color w:val="000000"/>
+          <w:kern w:val="0"/>
+          <w:sz w:val="24"/>
+          <w:szCs w:val="24"/>
+        </w:rPr>
+        <w:t>](float)</w:t>
+      </w:r>
+      <w:r>
+        <w:rPr>
+          <w:rFonts w:ascii="宋体" w:eastAsia="宋体" w:hAnsi="宋体" w:cs="宋体"/>
+          <w:color w:val="000000"/>
+          <w:kern w:val="0"/>
+          <w:sz w:val="24"/>
+          <w:szCs w:val="24"/>
+        </w:rPr>
+        <w:t>:</w:t>
+      </w:r>
+      <w:r>
+        <w:rPr>
+          <w:rFonts w:ascii="宋体" w:eastAsia="宋体" w:hAnsi="宋体" w:cs="宋体"/>
+          <w:color w:val="000000"/>
+          <w:kern w:val="0"/>
+          <w:sz w:val="24"/>
+          <w:szCs w:val="24"/>
+        </w:rPr>
+        <w:t>菜品单价</w:t>
+      </w:r>
+      <w:r>
+        <w:rPr>
+          <w:rFonts w:ascii="宋体" w:eastAsia="宋体" w:hAnsi="宋体" w:cs="宋体"/>
+          <w:color w:val="000000"/>
+          <w:kern w:val="0"/>
+          <w:sz w:val="24"/>
+          <w:szCs w:val="24"/>
+        </w:rPr>
+        <w:t>,</w:t>
+      </w:r>
+    </w:p>
+    <w:p>
+      <w:pPr>
+        <w:widowControl/>
+        <w:tabs>
+          <w:tab w:val="left" w:pos="1875"/>
+          <w:tab w:val="left" w:pos="4580"/>
+          <w:tab w:val="left" w:pos="5496"/>
+          <w:tab w:val="left" w:pos="6412"/>
+          <w:tab w:val="left" w:pos="7328"/>
+          <w:tab w:val="left" w:pos="8244"/>
+          <w:tab w:val="left" w:pos="9160"/>
+          <w:tab w:val="left" w:pos="10076"/>
+          <w:tab w:val="left" w:pos="10992"/>
+          <w:tab w:val="left" w:pos="11908"/>
+          <w:tab w:val="left" w:pos="12824"/>
+          <w:tab w:val="left" w:pos="13740"/>
+          <w:tab w:val="left" w:pos="14656"/>
+        </w:tabs>
+        <w:ind w:firstLineChars="1000" w:firstLine="2400"/>
+        <w:jc w:val="left"/>
+        <w:rPr>
+          <w:rFonts w:ascii="宋体" w:eastAsia="宋体" w:hAnsi="宋体" w:cs="宋体" w:hint="eastAsia"/>
+          <w:color w:val="000000"/>
+          <w:kern w:val="0"/>
+          <w:sz w:val="24"/>
+          <w:szCs w:val="24"/>
+        </w:rPr>
+      </w:pPr>
+      <w:r>
+        <w:rPr>
+          <w:rFonts w:ascii="宋体" w:eastAsia="宋体" w:hAnsi="宋体" w:cs="宋体" w:hint="eastAsia"/>
+          <w:color w:val="000000"/>
+          <w:kern w:val="0"/>
+          <w:sz w:val="24"/>
+          <w:szCs w:val="24"/>
+        </w:rPr>
+        <w:t>[</w:t>
+      </w:r>
+      <w:r>
+        <w:rPr>
+          <w:rFonts w:ascii="宋体" w:eastAsia="宋体" w:hAnsi="宋体" w:cs="宋体"/>
+          <w:color w:val="000000"/>
+          <w:kern w:val="0"/>
+          <w:sz w:val="24"/>
+          <w:szCs w:val="24"/>
+        </w:rPr>
+        <w:t>picture</w:t>
+      </w:r>
+      <w:r>
+        <w:rPr>
+          <w:rFonts w:ascii="宋体" w:eastAsia="宋体" w:hAnsi="宋体" w:cs="宋体" w:hint="eastAsia"/>
+          <w:color w:val="000000"/>
+          <w:kern w:val="0"/>
+          <w:sz w:val="24"/>
+          <w:szCs w:val="24"/>
+        </w:rPr>
+        <w:t>](string)</w:t>
+      </w:r>
+      <w:r>
+        <w:rPr>
+          <w:rFonts w:ascii="宋体" w:eastAsia="宋体" w:hAnsi="宋体" w:cs="宋体"/>
+          <w:color w:val="000000"/>
+          <w:kern w:val="0"/>
+          <w:sz w:val="24"/>
+          <w:szCs w:val="24"/>
+        </w:rPr>
+        <w:t>:</w:t>
+      </w:r>
+      <w:r>
+        <w:rPr>
+          <w:rFonts w:ascii="宋体" w:eastAsia="宋体" w:hAnsi="宋体" w:cs="宋体" w:hint="eastAsia"/>
+          <w:color w:val="000000"/>
+          <w:kern w:val="0"/>
+          <w:sz w:val="24"/>
+          <w:szCs w:val="24"/>
+        </w:rPr>
+        <w:t>菜品图片</w:t>
+      </w:r>
+    </w:p>
+    <w:p>
+      <w:pPr>
+        <w:widowControl/>
+        <w:tabs>
+          <w:tab w:val="left" w:pos="1875"/>
+          <w:tab w:val="left" w:pos="4580"/>
+          <w:tab w:val="left" w:pos="5496"/>
+          <w:tab w:val="left" w:pos="6412"/>
+          <w:tab w:val="left" w:pos="7328"/>
+          <w:tab w:val="left" w:pos="8244"/>
+          <w:tab w:val="left" w:pos="9160"/>
+          <w:tab w:val="left" w:pos="10076"/>
+          <w:tab w:val="left" w:pos="10992"/>
+          <w:tab w:val="left" w:pos="11908"/>
+          <w:tab w:val="left" w:pos="12824"/>
+          <w:tab w:val="left" w:pos="13740"/>
+          <w:tab w:val="left" w:pos="14656"/>
+        </w:tabs>
+        <w:ind w:firstLineChars="800" w:firstLine="1920"/>
+        <w:jc w:val="left"/>
+        <w:rPr>
+          <w:rFonts w:ascii="宋体" w:eastAsia="宋体" w:hAnsi="宋体" w:cs="宋体" w:hint="eastAsia"/>
+          <w:color w:val="000000"/>
+          <w:kern w:val="0"/>
+          <w:sz w:val="24"/>
+          <w:szCs w:val="24"/>
+        </w:rPr>
+      </w:pPr>
+      <w:r>
+        <w:rPr>
+          <w:rFonts w:ascii="宋体" w:eastAsia="宋体" w:hAnsi="宋体" w:cs="宋体"/>
+          <w:color w:val="000000"/>
+          <w:kern w:val="0"/>
+          <w:sz w:val="24"/>
+          <w:szCs w:val="24"/>
+        </w:rPr>
+        <w:t>},</w:t>
+      </w:r>
+    </w:p>
+    <w:p>
+      <w:pPr>
+        <w:widowControl/>
+        <w:tabs>
+          <w:tab w:val="left" w:pos="1875"/>
+          <w:tab w:val="left" w:pos="4580"/>
+          <w:tab w:val="left" w:pos="5496"/>
+          <w:tab w:val="left" w:pos="6412"/>
+          <w:tab w:val="left" w:pos="7328"/>
+          <w:tab w:val="left" w:pos="8244"/>
+          <w:tab w:val="left" w:pos="9160"/>
+          <w:tab w:val="left" w:pos="10076"/>
+          <w:tab w:val="left" w:pos="10992"/>
+          <w:tab w:val="left" w:pos="11908"/>
+          <w:tab w:val="left" w:pos="12824"/>
+          <w:tab w:val="left" w:pos="13740"/>
+          <w:tab w:val="left" w:pos="14656"/>
+        </w:tabs>
+        <w:ind w:firstLineChars="800" w:firstLine="1920"/>
+        <w:jc w:val="left"/>
+        <w:rPr>
+          <w:rFonts w:ascii="宋体" w:eastAsia="宋体" w:hAnsi="宋体" w:cs="宋体" w:hint="eastAsia"/>
+          <w:color w:val="000000"/>
+          <w:kern w:val="0"/>
+          <w:sz w:val="24"/>
+          <w:szCs w:val="24"/>
+        </w:rPr>
+      </w:pPr>
+      <w:r>
+        <w:rPr>
+          <w:rFonts w:ascii="宋体" w:eastAsia="宋体" w:hAnsi="宋体" w:cs="宋体" w:hint="eastAsia"/>
+          <w:color w:val="000000"/>
+          <w:kern w:val="0"/>
+          <w:sz w:val="24"/>
+          <w:szCs w:val="24"/>
+        </w:rPr>
+        <w:t>……</w:t>
+      </w:r>
+    </w:p>
+    <w:p>
+      <w:pPr>
+        <w:widowControl/>
+        <w:tabs>
+          <w:tab w:val="left" w:pos="1832"/>
+          <w:tab w:val="left" w:pos="2748"/>
+          <w:tab w:val="left" w:pos="3664"/>
+          <w:tab w:val="left" w:pos="4580"/>
+          <w:tab w:val="left" w:pos="5496"/>
+          <w:tab w:val="left" w:pos="6412"/>
+          <w:tab w:val="left" w:pos="7328"/>
+          <w:tab w:val="left" w:pos="8244"/>
+          <w:tab w:val="left" w:pos="9160"/>
+          <w:tab w:val="left" w:pos="10076"/>
+          <w:tab w:val="left" w:pos="10992"/>
+          <w:tab w:val="left" w:pos="11908"/>
+          <w:tab w:val="left" w:pos="12824"/>
+          <w:tab w:val="left" w:pos="13740"/>
+          <w:tab w:val="left" w:pos="14656"/>
+        </w:tabs>
+        <w:ind w:firstLineChars="600" w:firstLine="1440"/>
+        <w:jc w:val="left"/>
+        <w:rPr>
+          <w:rFonts w:ascii="宋体" w:eastAsia="宋体" w:hAnsi="宋体" w:cs="宋体" w:hint="eastAsia"/>
+          <w:color w:val="000000"/>
+          <w:kern w:val="0"/>
+          <w:sz w:val="24"/>
+          <w:szCs w:val="24"/>
+        </w:rPr>
+      </w:pPr>
+      <w:r>
+        <w:rPr>
+          <w:rFonts w:ascii="宋体" w:eastAsia="宋体" w:hAnsi="宋体" w:cs="宋体"/>
+          <w:color w:val="000000"/>
+          <w:kern w:val="0"/>
+          <w:sz w:val="24"/>
+          <w:szCs w:val="24"/>
+        </w:rPr>
+        <w:t>],</w:t>
+      </w:r>
+    </w:p>
+    <w:p>
+      <w:pPr>
+        <w:widowControl/>
+        <w:tabs>
+          <w:tab w:val="left" w:pos="916"/>
+          <w:tab w:val="left" w:pos="1832"/>
+          <w:tab w:val="left" w:pos="2748"/>
+          <w:tab w:val="left" w:pos="3664"/>
+          <w:tab w:val="left" w:pos="4580"/>
+          <w:tab w:val="left" w:pos="5496"/>
+          <w:tab w:val="left" w:pos="6412"/>
+          <w:tab w:val="left" w:pos="7328"/>
+          <w:tab w:val="left" w:pos="8244"/>
+          <w:tab w:val="left" w:pos="9160"/>
+          <w:tab w:val="left" w:pos="10076"/>
+          <w:tab w:val="left" w:pos="10992"/>
+          <w:tab w:val="left" w:pos="11908"/>
+          <w:tab w:val="left" w:pos="12824"/>
+          <w:tab w:val="left" w:pos="13740"/>
+          <w:tab w:val="left" w:pos="14656"/>
+        </w:tabs>
+        <w:ind w:firstLineChars="400" w:firstLine="960"/>
+        <w:jc w:val="left"/>
+        <w:rPr>
+          <w:rFonts w:ascii="宋体" w:eastAsia="宋体" w:hAnsi="宋体" w:cs="宋体" w:hint="eastAsia"/>
+          <w:color w:val="000000"/>
+          <w:kern w:val="0"/>
+          <w:sz w:val="24"/>
+          <w:szCs w:val="24"/>
+        </w:rPr>
+      </w:pPr>
+      <w:r>
+        <w:rPr>
+          <w:rFonts w:ascii="宋体" w:eastAsia="宋体" w:hAnsi="宋体" w:cs="宋体" w:hint="eastAsia"/>
+          <w:color w:val="000000"/>
+          <w:kern w:val="0"/>
+          <w:sz w:val="24"/>
+          <w:szCs w:val="24"/>
+        </w:rPr>
+        <w:t>[</w:t>
+      </w:r>
+      <w:proofErr w:type="spellStart"/>
+      <w:r>
+        <w:rPr>
+          <w:rFonts w:ascii="宋体" w:eastAsia="宋体" w:hAnsi="宋体" w:cs="宋体"/>
+          <w:color w:val="000000"/>
+          <w:kern w:val="0"/>
+          <w:sz w:val="24"/>
+          <w:szCs w:val="24"/>
+        </w:rPr>
+        <w:t>catgName</w:t>
+      </w:r>
+      <w:proofErr w:type="spellEnd"/>
+      <w:r>
+        <w:rPr>
+          <w:rFonts w:ascii="宋体" w:eastAsia="宋体" w:hAnsi="宋体" w:cs="宋体" w:hint="eastAsia"/>
+          <w:color w:val="000000"/>
+          <w:kern w:val="0"/>
+          <w:sz w:val="24"/>
+          <w:szCs w:val="24"/>
+        </w:rPr>
+        <w:t>](string)</w:t>
+      </w:r>
+      <w:r>
+        <w:rPr>
+          <w:rFonts w:ascii="宋体" w:eastAsia="宋体" w:hAnsi="宋体" w:cs="宋体"/>
+          <w:color w:val="000000"/>
+          <w:kern w:val="0"/>
+          <w:sz w:val="24"/>
+          <w:szCs w:val="24"/>
+        </w:rPr>
+        <w:t>:</w:t>
+      </w:r>
+      <w:r>
+        <w:rPr>
+          <w:rFonts w:ascii="宋体" w:eastAsia="宋体" w:hAnsi="宋体" w:cs="宋体"/>
+          <w:color w:val="000000"/>
+          <w:kern w:val="0"/>
+          <w:sz w:val="24"/>
+          <w:szCs w:val="24"/>
+        </w:rPr>
+        <w:t>分类名称</w:t>
+      </w:r>
+    </w:p>
+    <w:p>
+      <w:pPr>
+        <w:widowControl/>
+        <w:tabs>
+          <w:tab w:val="left" w:pos="916"/>
+          <w:tab w:val="left" w:pos="1832"/>
+          <w:tab w:val="left" w:pos="2748"/>
+          <w:tab w:val="left" w:pos="3664"/>
+          <w:tab w:val="left" w:pos="4580"/>
+          <w:tab w:val="left" w:pos="5496"/>
+          <w:tab w:val="left" w:pos="6412"/>
+          <w:tab w:val="left" w:pos="7328"/>
+          <w:tab w:val="left" w:pos="8244"/>
+          <w:tab w:val="left" w:pos="9160"/>
+          <w:tab w:val="left" w:pos="10076"/>
+          <w:tab w:val="left" w:pos="10992"/>
+          <w:tab w:val="left" w:pos="11908"/>
+          <w:tab w:val="left" w:pos="12824"/>
+          <w:tab w:val="left" w:pos="13740"/>
+          <w:tab w:val="left" w:pos="14656"/>
+        </w:tabs>
+        <w:ind w:firstLineChars="200" w:firstLine="480"/>
+        <w:jc w:val="left"/>
+        <w:rPr>
+          <w:rFonts w:ascii="宋体" w:eastAsia="宋体" w:hAnsi="宋体" w:cs="宋体" w:hint="eastAsia"/>
+          <w:color w:val="000000"/>
+          <w:kern w:val="0"/>
+          <w:sz w:val="24"/>
+          <w:szCs w:val="24"/>
+        </w:rPr>
+      </w:pPr>
+      <w:r>
+        <w:rPr>
+          <w:rFonts w:ascii="宋体" w:eastAsia="宋体" w:hAnsi="宋体" w:cs="宋体"/>
+          <w:color w:val="000000"/>
+          <w:kern w:val="0"/>
+          <w:sz w:val="24"/>
+          <w:szCs w:val="24"/>
+        </w:rPr>
+        <w:t>},</w:t>
+      </w:r>
+    </w:p>
+    <w:p>
+      <w:pPr>
+        <w:widowControl/>
+        <w:tabs>
+          <w:tab w:val="left" w:pos="916"/>
+          <w:tab w:val="left" w:pos="1832"/>
+          <w:tab w:val="left" w:pos="2748"/>
+          <w:tab w:val="left" w:pos="3664"/>
+          <w:tab w:val="left" w:pos="4580"/>
+          <w:tab w:val="left" w:pos="5496"/>
+          <w:tab w:val="left" w:pos="6412"/>
+          <w:tab w:val="left" w:pos="7328"/>
+          <w:tab w:val="left" w:pos="8244"/>
+          <w:tab w:val="left" w:pos="9160"/>
+          <w:tab w:val="left" w:pos="10076"/>
+          <w:tab w:val="left" w:pos="10992"/>
+          <w:tab w:val="left" w:pos="11908"/>
+          <w:tab w:val="left" w:pos="12824"/>
+          <w:tab w:val="left" w:pos="13740"/>
+          <w:tab w:val="left" w:pos="14656"/>
+        </w:tabs>
+        <w:ind w:firstLineChars="200" w:firstLine="480"/>
+        <w:jc w:val="left"/>
+        <w:rPr>
+          <w:rFonts w:ascii="宋体" w:eastAsia="宋体" w:hAnsi="宋体" w:cs="宋体" w:hint="eastAsia"/>
+          <w:color w:val="000000"/>
+          <w:kern w:val="0"/>
+          <w:sz w:val="24"/>
+          <w:szCs w:val="24"/>
+        </w:rPr>
+      </w:pPr>
+      <w:r>
+        <w:rPr>
+          <w:rFonts w:ascii="宋体" w:eastAsia="宋体" w:hAnsi="宋体" w:cs="宋体" w:hint="eastAsia"/>
+          <w:color w:val="000000"/>
+          <w:kern w:val="0"/>
+          <w:sz w:val="24"/>
+          <w:szCs w:val="24"/>
+        </w:rPr>
+        <w:t>……</w:t>
       </w:r>
       <w:bookmarkStart w:id="0" w:name="_GoBack"/>
       <w:bookmarkEnd w:id="0"/>
     </w:p>
     <w:p>
       <w:pPr>
-        <w:ind w:left="420"/>
-        <w:rPr>
-          <w:rFonts w:hint="eastAsia"/>
-        </w:rPr>
-      </w:pPr>
-      <w:r>
-        <w:rPr>
-          <w:rFonts w:hint="eastAsia"/>
-        </w:rPr>
-        <w:t>},</w:t>
-      </w:r>
-    </w:p>
-    <w:p>
-      <w:pPr>
-        <w:ind w:left="420"/>
-        <w:rPr>
-          <w:rFonts w:hint="eastAsia"/>
-        </w:rPr>
-      </w:pPr>
-      <w:r>
-        <w:rPr>
-          <w:rFonts w:hint="eastAsia"/>
-        </w:rPr>
-        <w:t>……</w:t>
-      </w:r>
-    </w:p>
-    <w:p>
-      <w:r>
-        <w:rPr>
-          <w:rFonts w:hint="eastAsia"/>
+        <w:widowControl/>
+        <w:tabs>
+          <w:tab w:val="left" w:pos="916"/>
+          <w:tab w:val="left" w:pos="1832"/>
+          <w:tab w:val="left" w:pos="2748"/>
+          <w:tab w:val="left" w:pos="3664"/>
+          <w:tab w:val="left" w:pos="4580"/>
+          <w:tab w:val="left" w:pos="5496"/>
+          <w:tab w:val="left" w:pos="6412"/>
+          <w:tab w:val="left" w:pos="7328"/>
+          <w:tab w:val="left" w:pos="8244"/>
+          <w:tab w:val="left" w:pos="9160"/>
+          <w:tab w:val="left" w:pos="10076"/>
+          <w:tab w:val="left" w:pos="10992"/>
+          <w:tab w:val="left" w:pos="11908"/>
+          <w:tab w:val="left" w:pos="12824"/>
+          <w:tab w:val="left" w:pos="13740"/>
+          <w:tab w:val="left" w:pos="14656"/>
+        </w:tabs>
+        <w:jc w:val="left"/>
+        <w:rPr>
+          <w:rFonts w:ascii="宋体" w:eastAsia="宋体" w:hAnsi="宋体" w:cs="宋体"/>
+          <w:color w:val="000000"/>
+          <w:kern w:val="0"/>
+          <w:sz w:val="24"/>
+          <w:szCs w:val="24"/>
+        </w:rPr>
+      </w:pPr>
+      <w:r>
+        <w:rPr>
+          <w:rFonts w:ascii="宋体" w:eastAsia="宋体" w:hAnsi="宋体" w:cs="宋体"/>
+          <w:color w:val="000000"/>
+          <w:kern w:val="0"/>
+          <w:sz w:val="24"/>
+          <w:szCs w:val="24"/>
         </w:rPr>
         <w:t>]</w:t>
       </w:r>
@@ -1836,6 +3166,57 @@
       </w:tblBorders>
     </w:tblPr>
   </w:style>
+  <w:style w:type="paragraph" w:styleId="HTML">
+    <w:name w:val="HTML Preformatted"/>
+    <w:basedOn w:val="a"/>
+    <w:link w:val="HTMLChar"/>
+    <w:uiPriority w:val="99"/>
+    <w:semiHidden/>
+    <w:unhideWhenUsed/>
+    <w:rsid w:val="00912318"/>
+    <w:pPr>
+      <w:widowControl/>
+      <w:tabs>
+        <w:tab w:val="left" w:pos="916"/>
+        <w:tab w:val="left" w:pos="1832"/>
+        <w:tab w:val="left" w:pos="2748"/>
+        <w:tab w:val="left" w:pos="3664"/>
+        <w:tab w:val="left" w:pos="4580"/>
+        <w:tab w:val="left" w:pos="5496"/>
+        <w:tab w:val="left" w:pos="6412"/>
+        <w:tab w:val="left" w:pos="7328"/>
+        <w:tab w:val="left" w:pos="8244"/>
+        <w:tab w:val="left" w:pos="9160"/>
+        <w:tab w:val="left" w:pos="10076"/>
+        <w:tab w:val="left" w:pos="10992"/>
+        <w:tab w:val="left" w:pos="11908"/>
+        <w:tab w:val="left" w:pos="12824"/>
+        <w:tab w:val="left" w:pos="13740"/>
+        <w:tab w:val="left" w:pos="14656"/>
+      </w:tabs>
+      <w:jc w:val="left"/>
+    </w:pPr>
+    <w:rPr>
+      <w:rFonts w:ascii="宋体" w:eastAsia="宋体" w:hAnsi="宋体" w:cs="宋体"/>
+      <w:kern w:val="0"/>
+      <w:sz w:val="24"/>
+      <w:szCs w:val="24"/>
+    </w:rPr>
+  </w:style>
+  <w:style w:type="character" w:customStyle="1" w:styleId="HTMLChar">
+    <w:name w:val="HTML 预设格式 Char"/>
+    <w:basedOn w:val="a0"/>
+    <w:link w:val="HTML"/>
+    <w:uiPriority w:val="99"/>
+    <w:semiHidden/>
+    <w:rsid w:val="00912318"/>
+    <w:rPr>
+      <w:rFonts w:ascii="宋体" w:eastAsia="宋体" w:hAnsi="宋体" w:cs="宋体"/>
+      <w:kern w:val="0"/>
+      <w:sz w:val="24"/>
+      <w:szCs w:val="24"/>
+    </w:rPr>
+  </w:style>
 </w:styles>
 </file>
 
@@ -2207,6 +3588,57 @@
       </w:tblBorders>
     </w:tblPr>
   </w:style>
+  <w:style w:type="paragraph" w:styleId="HTML">
+    <w:name w:val="HTML Preformatted"/>
+    <w:basedOn w:val="a"/>
+    <w:link w:val="HTMLChar"/>
+    <w:uiPriority w:val="99"/>
+    <w:semiHidden/>
+    <w:unhideWhenUsed/>
+    <w:rsid w:val="00912318"/>
+    <w:pPr>
+      <w:widowControl/>
+      <w:tabs>
+        <w:tab w:val="left" w:pos="916"/>
+        <w:tab w:val="left" w:pos="1832"/>
+        <w:tab w:val="left" w:pos="2748"/>
+        <w:tab w:val="left" w:pos="3664"/>
+        <w:tab w:val="left" w:pos="4580"/>
+        <w:tab w:val="left" w:pos="5496"/>
+        <w:tab w:val="left" w:pos="6412"/>
+        <w:tab w:val="left" w:pos="7328"/>
+        <w:tab w:val="left" w:pos="8244"/>
+        <w:tab w:val="left" w:pos="9160"/>
+        <w:tab w:val="left" w:pos="10076"/>
+        <w:tab w:val="left" w:pos="10992"/>
+        <w:tab w:val="left" w:pos="11908"/>
+        <w:tab w:val="left" w:pos="12824"/>
+        <w:tab w:val="left" w:pos="13740"/>
+        <w:tab w:val="left" w:pos="14656"/>
+      </w:tabs>
+      <w:jc w:val="left"/>
+    </w:pPr>
+    <w:rPr>
+      <w:rFonts w:ascii="宋体" w:eastAsia="宋体" w:hAnsi="宋体" w:cs="宋体"/>
+      <w:kern w:val="0"/>
+      <w:sz w:val="24"/>
+      <w:szCs w:val="24"/>
+    </w:rPr>
+  </w:style>
+  <w:style w:type="character" w:customStyle="1" w:styleId="HTMLChar">
+    <w:name w:val="HTML 预设格式 Char"/>
+    <w:basedOn w:val="a0"/>
+    <w:link w:val="HTML"/>
+    <w:uiPriority w:val="99"/>
+    <w:semiHidden/>
+    <w:rsid w:val="00912318"/>
+    <w:rPr>
+      <w:rFonts w:ascii="宋体" w:eastAsia="宋体" w:hAnsi="宋体" w:cs="宋体"/>
+      <w:kern w:val="0"/>
+      <w:sz w:val="24"/>
+      <w:szCs w:val="24"/>
+    </w:rPr>
+  </w:style>
 </w:styles>
 </file>
 

</xml_diff>